<commit_message>
second part and QOL edits
</commit_message>
<xml_diff>
--- a/CSCI 475 Programming Assignment 2.docx
+++ b/CSCI 475 Programming Assignment 2.docx
@@ -1,6 +1,6 @@
 
 <file path=word/document.xml><?xml version="1.0" encoding="utf-8"?>
-<w:document xmlns:wpc="http://schemas.microsoft.com/office/word/2010/wordprocessingCanvas" xmlns:cx="http://schemas.microsoft.com/office/drawing/2014/chartex" xmlns:cx1="http://schemas.microsoft.com/office/drawing/2015/9/8/chartex" xmlns:cx2="http://schemas.microsoft.com/office/drawing/2015/10/21/chartex" xmlns:cx3="http://schemas.microsoft.com/office/drawing/2016/5/9/chartex" xmlns:cx4="http://schemas.microsoft.com/office/drawing/2016/5/10/chartex" xmlns:cx5="http://schemas.microsoft.com/office/drawing/2016/5/11/chartex" xmlns:cx6="http://schemas.microsoft.com/office/drawing/2016/5/12/chartex" xmlns:cx7="http://schemas.microsoft.com/office/drawing/2016/5/13/chartex" xmlns:cx8="http://schemas.microsoft.com/office/drawing/2016/5/14/chartex" xmlns:mc="http://schemas.openxmlformats.org/markup-compatibility/2006" xmlns:aink="http://schemas.microsoft.com/office/drawing/2016/ink" xmlns:am3d="http://schemas.microsoft.com/office/drawing/2017/model3d" xmlns:o="urn:schemas-microsoft-com:office:office" xmlns:r="http://schemas.openxmlformats.org/officeDocument/2006/relationships" xmlns:m="http://schemas.openxmlformats.org/officeDocument/2006/math" xmlns:v="urn:schemas-microsoft-com:vml" xmlns:wp14="http://schemas.microsoft.com/office/word/2010/wordprocessingDrawing" xmlns:wp="http://schemas.openxmlformats.org/drawingml/2006/wordprocessingDrawing" xmlns:w10="urn:schemas-microsoft-com:office:word" xmlns:w="http://schemas.openxmlformats.org/wordprocessingml/2006/main" xmlns:w14="http://schemas.microsoft.com/office/word/2010/wordml" xmlns:w15="http://schemas.microsoft.com/office/word/2012/wordml" xmlns:w16cid="http://schemas.microsoft.com/office/word/2016/wordml/cid" xmlns:w16se="http://schemas.microsoft.com/office/word/2015/wordml/symex" xmlns:wpg="http://schemas.microsoft.com/office/word/2010/wordprocessingGroup" xmlns:wpi="http://schemas.microsoft.com/office/word/2010/wordprocessingInk" xmlns:wne="http://schemas.microsoft.com/office/word/2006/wordml" xmlns:wps="http://schemas.microsoft.com/office/word/2010/wordprocessingShape" mc:Ignorable="w14 w15 w16se w16cid wp14">
+<w:document xmlns:wpc="http://schemas.microsoft.com/office/word/2010/wordprocessingCanvas" xmlns:cx="http://schemas.microsoft.com/office/drawing/2014/chartex" xmlns:cx1="http://schemas.microsoft.com/office/drawing/2015/9/8/chartex" xmlns:cx2="http://schemas.microsoft.com/office/drawing/2015/10/21/chartex" xmlns:cx3="http://schemas.microsoft.com/office/drawing/2016/5/9/chartex" xmlns:cx4="http://schemas.microsoft.com/office/drawing/2016/5/10/chartex" xmlns:cx5="http://schemas.microsoft.com/office/drawing/2016/5/11/chartex" xmlns:cx6="http://schemas.microsoft.com/office/drawing/2016/5/12/chartex" xmlns:cx7="http://schemas.microsoft.com/office/drawing/2016/5/13/chartex" xmlns:cx8="http://schemas.microsoft.com/office/drawing/2016/5/14/chartex" xmlns:mc="http://schemas.openxmlformats.org/markup-compatibility/2006" xmlns:aink="http://schemas.microsoft.com/office/drawing/2016/ink" xmlns:am3d="http://schemas.microsoft.com/office/drawing/2017/model3d" xmlns:o="urn:schemas-microsoft-com:office:office" xmlns:oel="http://schemas.microsoft.com/office/2019/extlst" xmlns:r="http://schemas.openxmlformats.org/officeDocument/2006/relationships" xmlns:m="http://schemas.openxmlformats.org/officeDocument/2006/math" xmlns:v="urn:schemas-microsoft-com:vml" xmlns:wp14="http://schemas.microsoft.com/office/word/2010/wordprocessingDrawing" xmlns:wp="http://schemas.openxmlformats.org/drawingml/2006/wordprocessingDrawing" xmlns:w10="urn:schemas-microsoft-com:office:word" xmlns:w="http://schemas.openxmlformats.org/wordprocessingml/2006/main" xmlns:w14="http://schemas.microsoft.com/office/word/2010/wordml" xmlns:w15="http://schemas.microsoft.com/office/word/2012/wordml" xmlns:w16cex="http://schemas.microsoft.com/office/word/2018/wordml/cex" xmlns:w16cid="http://schemas.microsoft.com/office/word/2016/wordml/cid" xmlns:w16="http://schemas.microsoft.com/office/word/2018/wordml" xmlns:w16du="http://schemas.microsoft.com/office/word/2023/wordml/word16du" xmlns:w16sdtdh="http://schemas.microsoft.com/office/word/2020/wordml/sdtdatahash" xmlns:w16se="http://schemas.microsoft.com/office/word/2015/wordml/symex" xmlns:wpg="http://schemas.microsoft.com/office/word/2010/wordprocessingGroup" xmlns:wpi="http://schemas.microsoft.com/office/word/2010/wordprocessingInk" xmlns:wne="http://schemas.microsoft.com/office/word/2006/wordml" xmlns:wps="http://schemas.microsoft.com/office/word/2010/wordprocessingShape" mc:Ignorable="w14 w15 w16se w16cid w16 w16cex w16sdtdh wp14">
   <w:body>
     <w:p>
       <w:pPr>
@@ -31,13 +31,98 @@
         <w:t xml:space="preserve">Working in groups of 2 or 3, with at least one linguist and one </w:t>
       </w:r>
       <w:r>
-        <w:t>computing student, write a program that takes in a wave file, calculates the pitch and formants, and then detects significant changes in the pitch and formats</w:t>
-      </w:r>
-      <w:r>
-        <w:t>.  Also calculate the average of the pitch and formants for 1 IPA sound.  Do the pitch and formants rise, fall, or remain flat over the interval in question?</w:t>
-      </w:r>
-      <w:bookmarkStart w:id="0" w:name="_GoBack"/>
-      <w:bookmarkEnd w:id="0"/>
+        <w:t xml:space="preserve">computing student, write a program </w:t>
+      </w:r>
+      <w:proofErr w:type="gramStart"/>
+      <w:r>
+        <w:t>that</w:t>
+      </w:r>
+      <w:proofErr w:type="gramEnd"/>
+      <w:r>
+        <w:t xml:space="preserve"> </w:t>
+      </w:r>
+    </w:p>
+    <w:p/>
+    <w:p>
+      <w:pPr>
+        <w:pStyle w:val="ListParagraph"/>
+        <w:numPr>
+          <w:ilvl w:val="0"/>
+          <w:numId w:val="1"/>
+        </w:numPr>
+      </w:pPr>
+      <w:r>
+        <w:t xml:space="preserve">takes in a wave </w:t>
+      </w:r>
+      <w:proofErr w:type="gramStart"/>
+      <w:r>
+        <w:t>file</w:t>
+      </w:r>
+      <w:proofErr w:type="gramEnd"/>
+    </w:p>
+    <w:p>
+      <w:pPr>
+        <w:pStyle w:val="ListParagraph"/>
+        <w:numPr>
+          <w:ilvl w:val="0"/>
+          <w:numId w:val="1"/>
+        </w:numPr>
+      </w:pPr>
+      <w:r>
+        <w:t xml:space="preserve">calculates the pitch and </w:t>
+      </w:r>
+      <w:proofErr w:type="gramStart"/>
+      <w:r>
+        <w:t>formants</w:t>
+      </w:r>
+      <w:proofErr w:type="gramEnd"/>
+    </w:p>
+    <w:p>
+      <w:pPr>
+        <w:pStyle w:val="ListParagraph"/>
+        <w:numPr>
+          <w:ilvl w:val="0"/>
+          <w:numId w:val="1"/>
+        </w:numPr>
+      </w:pPr>
+      <w:r>
+        <w:t xml:space="preserve">detects significant changes in the pitch and </w:t>
+      </w:r>
+      <w:proofErr w:type="gramStart"/>
+      <w:r>
+        <w:t>formats</w:t>
+      </w:r>
+      <w:proofErr w:type="gramEnd"/>
+    </w:p>
+    <w:p>
+      <w:pPr>
+        <w:pStyle w:val="ListParagraph"/>
+        <w:ind w:left="405"/>
+      </w:pPr>
+    </w:p>
+    <w:p>
+      <w:pPr>
+        <w:pStyle w:val="ListParagraph"/>
+        <w:numPr>
+          <w:ilvl w:val="0"/>
+          <w:numId w:val="1"/>
+        </w:numPr>
+      </w:pPr>
+      <w:r>
+        <w:t xml:space="preserve">calculate the average of the pitch and formants for 1 IPA sound.  </w:t>
+      </w:r>
+    </w:p>
+    <w:p>
+      <w:pPr>
+        <w:pStyle w:val="ListParagraph"/>
+        <w:numPr>
+          <w:ilvl w:val="0"/>
+          <w:numId w:val="1"/>
+        </w:numPr>
+      </w:pPr>
+      <w:r>
+        <w:t>Do the pitch and formants rise, fall, or remain flat over the interval in question?</w:t>
+      </w:r>
     </w:p>
     <w:sectPr>
       <w:pgSz w:w="12240" w:h="15840"/>
@@ -49,8 +134,128 @@
 </w:document>
 </file>
 
+<file path=word/numbering.xml><?xml version="1.0" encoding="utf-8"?>
+<w:numbering xmlns:wpc="http://schemas.microsoft.com/office/word/2010/wordprocessingCanvas" xmlns:cx="http://schemas.microsoft.com/office/drawing/2014/chartex" xmlns:cx1="http://schemas.microsoft.com/office/drawing/2015/9/8/chartex" xmlns:cx2="http://schemas.microsoft.com/office/drawing/2015/10/21/chartex" xmlns:cx3="http://schemas.microsoft.com/office/drawing/2016/5/9/chartex" xmlns:cx4="http://schemas.microsoft.com/office/drawing/2016/5/10/chartex" xmlns:cx5="http://schemas.microsoft.com/office/drawing/2016/5/11/chartex" xmlns:cx6="http://schemas.microsoft.com/office/drawing/2016/5/12/chartex" xmlns:cx7="http://schemas.microsoft.com/office/drawing/2016/5/13/chartex" xmlns:cx8="http://schemas.microsoft.com/office/drawing/2016/5/14/chartex" xmlns:mc="http://schemas.openxmlformats.org/markup-compatibility/2006" xmlns:aink="http://schemas.microsoft.com/office/drawing/2016/ink" xmlns:am3d="http://schemas.microsoft.com/office/drawing/2017/model3d" xmlns:o="urn:schemas-microsoft-com:office:office" xmlns:oel="http://schemas.microsoft.com/office/2019/extlst" xmlns:r="http://schemas.openxmlformats.org/officeDocument/2006/relationships" xmlns:m="http://schemas.openxmlformats.org/officeDocument/2006/math" xmlns:v="urn:schemas-microsoft-com:vml" xmlns:wp14="http://schemas.microsoft.com/office/word/2010/wordprocessingDrawing" xmlns:wp="http://schemas.openxmlformats.org/drawingml/2006/wordprocessingDrawing" xmlns:w10="urn:schemas-microsoft-com:office:word" xmlns:w="http://schemas.openxmlformats.org/wordprocessingml/2006/main" xmlns:w14="http://schemas.microsoft.com/office/word/2010/wordml" xmlns:w15="http://schemas.microsoft.com/office/word/2012/wordml" xmlns:w16cex="http://schemas.microsoft.com/office/word/2018/wordml/cex" xmlns:w16cid="http://schemas.microsoft.com/office/word/2016/wordml/cid" xmlns:w16="http://schemas.microsoft.com/office/word/2018/wordml" xmlns:w16du="http://schemas.microsoft.com/office/word/2023/wordml/word16du" xmlns:w16sdtdh="http://schemas.microsoft.com/office/word/2020/wordml/sdtdatahash" xmlns:w16se="http://schemas.microsoft.com/office/word/2015/wordml/symex" xmlns:wpg="http://schemas.microsoft.com/office/word/2010/wordprocessingGroup" xmlns:wpi="http://schemas.microsoft.com/office/word/2010/wordprocessingInk" xmlns:wne="http://schemas.microsoft.com/office/word/2006/wordml" xmlns:wps="http://schemas.microsoft.com/office/word/2010/wordprocessingShape" mc:Ignorable="w14 w15 w16se w16cid w16 w16cex w16sdtdh wp14">
+  <w:abstractNum w:abstractNumId="0" w15:restartNumberingAfterBreak="0">
+    <w:nsid w:val="04277FB1"/>
+    <w:multiLevelType w:val="hybridMultilevel"/>
+    <w:tmpl w:val="4E7EBB0C"/>
+    <w:lvl w:ilvl="0" w:tplc="26D2D030">
+      <w:numFmt w:val="bullet"/>
+      <w:lvlText w:val="-"/>
+      <w:lvlJc w:val="left"/>
+      <w:pPr>
+        <w:ind w:left="405" w:hanging="360"/>
+      </w:pPr>
+      <w:rPr>
+        <w:rFonts w:ascii="Calibri" w:eastAsiaTheme="minorHAnsi" w:hAnsi="Calibri" w:cs="Calibri" w:hint="default"/>
+      </w:rPr>
+    </w:lvl>
+    <w:lvl w:ilvl="1" w:tplc="04090003" w:tentative="1">
+      <w:start w:val="1"/>
+      <w:numFmt w:val="bullet"/>
+      <w:lvlText w:val="o"/>
+      <w:lvlJc w:val="left"/>
+      <w:pPr>
+        <w:ind w:left="1125" w:hanging="360"/>
+      </w:pPr>
+      <w:rPr>
+        <w:rFonts w:ascii="Courier New" w:hAnsi="Courier New" w:cs="Courier New" w:hint="default"/>
+      </w:rPr>
+    </w:lvl>
+    <w:lvl w:ilvl="2" w:tplc="04090005" w:tentative="1">
+      <w:start w:val="1"/>
+      <w:numFmt w:val="bullet"/>
+      <w:lvlText w:val=""/>
+      <w:lvlJc w:val="left"/>
+      <w:pPr>
+        <w:ind w:left="1845" w:hanging="360"/>
+      </w:pPr>
+      <w:rPr>
+        <w:rFonts w:ascii="Wingdings" w:hAnsi="Wingdings" w:hint="default"/>
+      </w:rPr>
+    </w:lvl>
+    <w:lvl w:ilvl="3" w:tplc="04090001" w:tentative="1">
+      <w:start w:val="1"/>
+      <w:numFmt w:val="bullet"/>
+      <w:lvlText w:val=""/>
+      <w:lvlJc w:val="left"/>
+      <w:pPr>
+        <w:ind w:left="2565" w:hanging="360"/>
+      </w:pPr>
+      <w:rPr>
+        <w:rFonts w:ascii="Symbol" w:hAnsi="Symbol" w:hint="default"/>
+      </w:rPr>
+    </w:lvl>
+    <w:lvl w:ilvl="4" w:tplc="04090003" w:tentative="1">
+      <w:start w:val="1"/>
+      <w:numFmt w:val="bullet"/>
+      <w:lvlText w:val="o"/>
+      <w:lvlJc w:val="left"/>
+      <w:pPr>
+        <w:ind w:left="3285" w:hanging="360"/>
+      </w:pPr>
+      <w:rPr>
+        <w:rFonts w:ascii="Courier New" w:hAnsi="Courier New" w:cs="Courier New" w:hint="default"/>
+      </w:rPr>
+    </w:lvl>
+    <w:lvl w:ilvl="5" w:tplc="04090005" w:tentative="1">
+      <w:start w:val="1"/>
+      <w:numFmt w:val="bullet"/>
+      <w:lvlText w:val=""/>
+      <w:lvlJc w:val="left"/>
+      <w:pPr>
+        <w:ind w:left="4005" w:hanging="360"/>
+      </w:pPr>
+      <w:rPr>
+        <w:rFonts w:ascii="Wingdings" w:hAnsi="Wingdings" w:hint="default"/>
+      </w:rPr>
+    </w:lvl>
+    <w:lvl w:ilvl="6" w:tplc="04090001" w:tentative="1">
+      <w:start w:val="1"/>
+      <w:numFmt w:val="bullet"/>
+      <w:lvlText w:val=""/>
+      <w:lvlJc w:val="left"/>
+      <w:pPr>
+        <w:ind w:left="4725" w:hanging="360"/>
+      </w:pPr>
+      <w:rPr>
+        <w:rFonts w:ascii="Symbol" w:hAnsi="Symbol" w:hint="default"/>
+      </w:rPr>
+    </w:lvl>
+    <w:lvl w:ilvl="7" w:tplc="04090003" w:tentative="1">
+      <w:start w:val="1"/>
+      <w:numFmt w:val="bullet"/>
+      <w:lvlText w:val="o"/>
+      <w:lvlJc w:val="left"/>
+      <w:pPr>
+        <w:ind w:left="5445" w:hanging="360"/>
+      </w:pPr>
+      <w:rPr>
+        <w:rFonts w:ascii="Courier New" w:hAnsi="Courier New" w:cs="Courier New" w:hint="default"/>
+      </w:rPr>
+    </w:lvl>
+    <w:lvl w:ilvl="8" w:tplc="04090005" w:tentative="1">
+      <w:start w:val="1"/>
+      <w:numFmt w:val="bullet"/>
+      <w:lvlText w:val=""/>
+      <w:lvlJc w:val="left"/>
+      <w:pPr>
+        <w:ind w:left="6165" w:hanging="360"/>
+      </w:pPr>
+      <w:rPr>
+        <w:rFonts w:ascii="Wingdings" w:hAnsi="Wingdings" w:hint="default"/>
+      </w:rPr>
+    </w:lvl>
+  </w:abstractNum>
+  <w:num w:numId="1" w16cid:durableId="1222517779">
+    <w:abstractNumId w:val="0"/>
+  </w:num>
+</w:numbering>
+</file>
+
 <file path=word/styles.xml><?xml version="1.0" encoding="utf-8"?>
-<w:styles xmlns:mc="http://schemas.openxmlformats.org/markup-compatibility/2006" xmlns:r="http://schemas.openxmlformats.org/officeDocument/2006/relationships" xmlns:w="http://schemas.openxmlformats.org/wordprocessingml/2006/main" xmlns:w14="http://schemas.microsoft.com/office/word/2010/wordml" xmlns:w15="http://schemas.microsoft.com/office/word/2012/wordml" xmlns:w16cid="http://schemas.microsoft.com/office/word/2016/wordml/cid" xmlns:w16se="http://schemas.microsoft.com/office/word/2015/wordml/symex" mc:Ignorable="w14 w15 w16se w16cid">
+<w:styles xmlns:mc="http://schemas.openxmlformats.org/markup-compatibility/2006" xmlns:r="http://schemas.openxmlformats.org/officeDocument/2006/relationships" xmlns:w="http://schemas.openxmlformats.org/wordprocessingml/2006/main" xmlns:w14="http://schemas.microsoft.com/office/word/2010/wordml" xmlns:w15="http://schemas.microsoft.com/office/word/2012/wordml" xmlns:w16cex="http://schemas.microsoft.com/office/word/2018/wordml/cex" xmlns:w16cid="http://schemas.microsoft.com/office/word/2016/wordml/cid" xmlns:w16="http://schemas.microsoft.com/office/word/2018/wordml" xmlns:w16sdtdh="http://schemas.microsoft.com/office/word/2020/wordml/sdtdatahash" xmlns:w16se="http://schemas.microsoft.com/office/word/2015/wordml/symex" mc:Ignorable="w14 w15 w16se w16cid w16 w16cex w16sdtdh">
   <w:docDefaults>
     <w:rPrDefault>
       <w:rPr>
@@ -66,7 +271,7 @@
       </w:pPr>
     </w:pPrDefault>
   </w:docDefaults>
-  <w:latentStyles w:defLockedState="0" w:defUIPriority="99" w:defSemiHidden="0" w:defUnhideWhenUsed="0" w:defQFormat="0" w:count="375">
+  <w:latentStyles w:defLockedState="0" w:defUIPriority="99" w:defSemiHidden="0" w:defUnhideWhenUsed="0" w:defQFormat="0" w:count="376">
     <w:lsdException w:name="Normal" w:uiPriority="0" w:qFormat="1"/>
     <w:lsdException w:name="heading 1" w:uiPriority="9" w:qFormat="1"/>
     <w:lsdException w:name="heading 2" w:semiHidden="1" w:uiPriority="9" w:unhideWhenUsed="1" w:qFormat="1"/>
@@ -172,7 +377,6 @@
     <w:lsdException w:name="HTML Sample" w:semiHidden="1" w:unhideWhenUsed="1"/>
     <w:lsdException w:name="HTML Typewriter" w:semiHidden="1" w:unhideWhenUsed="1"/>
     <w:lsdException w:name="HTML Variable" w:semiHidden="1" w:unhideWhenUsed="1"/>
-    <w:lsdException w:name="Normal Table" w:semiHidden="1" w:unhideWhenUsed="1"/>
     <w:lsdException w:name="annotation subject" w:semiHidden="1" w:unhideWhenUsed="1"/>
     <w:lsdException w:name="No List" w:semiHidden="1" w:unhideWhenUsed="1"/>
     <w:lsdException w:name="Outline List 1" w:semiHidden="1" w:unhideWhenUsed="1"/>
@@ -219,10 +423,8 @@
     <w:lsdException w:name="Table Subtle 2" w:semiHidden="1" w:unhideWhenUsed="1"/>
     <w:lsdException w:name="Table Web 1" w:semiHidden="1" w:unhideWhenUsed="1"/>
     <w:lsdException w:name="Table Web 2" w:semiHidden="1" w:unhideWhenUsed="1"/>
-    <w:lsdException w:name="Table Web 3" w:semiHidden="1" w:unhideWhenUsed="1"/>
     <w:lsdException w:name="Balloon Text" w:semiHidden="1" w:unhideWhenUsed="1"/>
     <w:lsdException w:name="Table Grid" w:uiPriority="39"/>
-    <w:lsdException w:name="Table Theme" w:semiHidden="1" w:unhideWhenUsed="1"/>
     <w:lsdException w:name="Placeholder Text" w:semiHidden="1"/>
     <w:lsdException w:name="No Spacing" w:uiPriority="1" w:qFormat="1"/>
     <w:lsdException w:name="Light Shading" w:uiPriority="60"/>
@@ -442,6 +644,7 @@
     <w:lsdException w:name="Smart Hyperlink" w:semiHidden="1" w:unhideWhenUsed="1"/>
     <w:lsdException w:name="Hashtag" w:semiHidden="1" w:unhideWhenUsed="1"/>
     <w:lsdException w:name="Unresolved Mention" w:semiHidden="1" w:unhideWhenUsed="1"/>
+    <w:lsdException w:name="Smart Link" w:semiHidden="1" w:unhideWhenUsed="1"/>
   </w:latentStyles>
   <w:style w:type="paragraph" w:default="1" w:styleId="Normal">
     <w:name w:val="Normal"/>
@@ -507,6 +710,17 @@
       <w:sz w:val="56"/>
       <w:szCs w:val="56"/>
     </w:rPr>
+  </w:style>
+  <w:style w:type="paragraph" w:styleId="ListParagraph">
+    <w:name w:val="List Paragraph"/>
+    <w:basedOn w:val="Normal"/>
+    <w:uiPriority w:val="34"/>
+    <w:qFormat/>
+    <w:rsid w:val="00E97A75"/>
+    <w:pPr>
+      <w:ind w:left="720"/>
+      <w:contextualSpacing/>
+    </w:pPr>
   </w:style>
 </w:styles>
 </file>
@@ -773,67 +987,6 @@
 </file>
 
 <file path=customXml/item1.xml><?xml version="1.0" encoding="utf-8"?>
-<p:properties xmlns:p="http://schemas.microsoft.com/office/2006/metadata/properties" xmlns:xsi="http://www.w3.org/2001/XMLSchema-instance" xmlns:pc="http://schemas.microsoft.com/office/infopath/2007/PartnerControls">
-  <documentManagement>
-    <Owner xmlns="67070cde-7582-47c3-ad73-bc555cfbf15f">
-      <UserInfo>
-        <DisplayName/>
-        <AccountId xsi:nil="true"/>
-        <AccountType/>
-      </UserInfo>
-    </Owner>
-    <CultureName xmlns="67070cde-7582-47c3-ad73-bc555cfbf15f" xsi:nil="true"/>
-    <NotebookType xmlns="67070cde-7582-47c3-ad73-bc555cfbf15f" xsi:nil="true"/>
-    <Templates xmlns="67070cde-7582-47c3-ad73-bc555cfbf15f" xsi:nil="true"/>
-    <Has_Teacher_Only_SectionGroup xmlns="67070cde-7582-47c3-ad73-bc555cfbf15f" xsi:nil="true"/>
-    <Is_Collaboration_Space_Locked xmlns="67070cde-7582-47c3-ad73-bc555cfbf15f" xsi:nil="true"/>
-    <Invited_Teachers xmlns="67070cde-7582-47c3-ad73-bc555cfbf15f" xsi:nil="true"/>
-    <DefaultSectionNames xmlns="67070cde-7582-47c3-ad73-bc555cfbf15f" xsi:nil="true"/>
-    <AppVersion xmlns="67070cde-7582-47c3-ad73-bc555cfbf15f" xsi:nil="true"/>
-    <Self_Registration_Enabled xmlns="67070cde-7582-47c3-ad73-bc555cfbf15f" xsi:nil="true"/>
-    <Invited_Students xmlns="67070cde-7582-47c3-ad73-bc555cfbf15f" xsi:nil="true"/>
-    <FolderType xmlns="67070cde-7582-47c3-ad73-bc555cfbf15f" xsi:nil="true"/>
-    <Teachers xmlns="67070cde-7582-47c3-ad73-bc555cfbf15f">
-      <UserInfo>
-        <DisplayName/>
-        <AccountId xsi:nil="true"/>
-        <AccountType/>
-      </UserInfo>
-    </Teachers>
-    <Students xmlns="67070cde-7582-47c3-ad73-bc555cfbf15f">
-      <UserInfo>
-        <DisplayName/>
-        <AccountId xsi:nil="true"/>
-        <AccountType/>
-      </UserInfo>
-    </Students>
-    <Student_Groups xmlns="67070cde-7582-47c3-ad73-bc555cfbf15f">
-      <UserInfo>
-        <DisplayName/>
-        <AccountId xsi:nil="true"/>
-        <AccountType/>
-      </UserInfo>
-    </Student_Groups>
-    <IsNotebookLocked xmlns="67070cde-7582-47c3-ad73-bc555cfbf15f" xsi:nil="true"/>
-    <LMS_Mappings xmlns="67070cde-7582-47c3-ad73-bc555cfbf15f" xsi:nil="true"/>
-    <Distribution_Groups xmlns="67070cde-7582-47c3-ad73-bc555cfbf15f" xsi:nil="true"/>
-    <Teams_Channel_Section_Location xmlns="67070cde-7582-47c3-ad73-bc555cfbf15f" xsi:nil="true"/>
-    <TeamsChannelId xmlns="67070cde-7582-47c3-ad73-bc555cfbf15f" xsi:nil="true"/>
-    <Math_Settings xmlns="67070cde-7582-47c3-ad73-bc555cfbf15f" xsi:nil="true"/>
-  </documentManagement>
-</p:properties>
-</file>
-
-<file path=customXml/item2.xml><?xml version="1.0" encoding="utf-8"?>
-<?mso-contentType ?>
-<FormTemplates xmlns="http://schemas.microsoft.com/sharepoint/v3/contenttype/forms">
-  <Display>DocumentLibraryForm</Display>
-  <Edit>DocumentLibraryForm</Edit>
-  <New>DocumentLibraryForm</New>
-</FormTemplates>
-</file>
-
-<file path=customXml/item3.xml><?xml version="1.0" encoding="utf-8"?>
 <ct:contentTypeSchema xmlns:ct="http://schemas.microsoft.com/office/2006/metadata/contentType" xmlns:ma="http://schemas.microsoft.com/office/2006/metadata/properties/metaAttributes" ct:_="" ma:_="" ma:contentTypeName="Document" ma:contentTypeID="0x0101002F6EC6E6C494104484864E774C03653D" ma:contentTypeVersion="37" ma:contentTypeDescription="Create a new document." ma:contentTypeScope="" ma:versionID="f28dda25eb2071a1fc2ceb69df7a64be">
   <xsd:schema xmlns:xsd="http://www.w3.org/2001/XMLSchema" xmlns:xs="http://www.w3.org/2001/XMLSchema" xmlns:p="http://schemas.microsoft.com/office/2006/metadata/properties" xmlns:ns3="67070cde-7582-47c3-ad73-bc555cfbf15f" xmlns:ns4="8b9092db-62d3-46eb-b59f-f2e3f4f71929" targetNamespace="http://schemas.microsoft.com/office/2006/metadata/properties" ma:root="true" ma:fieldsID="f8e3ef45e3e4f9c53ea45192bd26bf3a" ns3:_="" ns4:_="">
     <xsd:import namespace="67070cde-7582-47c3-ad73-bc555cfbf15f"/>
@@ -1256,32 +1409,68 @@
 </ct:contentTypeSchema>
 </file>
 
-<file path=customXml/itemProps1.xml><?xml version="1.0" encoding="utf-8"?>
-<ds:datastoreItem xmlns:ds="http://schemas.openxmlformats.org/officeDocument/2006/customXml" ds:itemID="{C2110F1A-25BA-4C69-8C07-9A771BBA423F}">
-  <ds:schemaRefs>
-    <ds:schemaRef ds:uri="http://www.w3.org/XML/1998/namespace"/>
-    <ds:schemaRef ds:uri="http://purl.org/dc/elements/1.1/"/>
-    <ds:schemaRef ds:uri="http://purl.org/dc/terms/"/>
-    <ds:schemaRef ds:uri="http://schemas.microsoft.com/office/2006/metadata/properties"/>
-    <ds:schemaRef ds:uri="http://schemas.openxmlformats.org/package/2006/metadata/core-properties"/>
-    <ds:schemaRef ds:uri="67070cde-7582-47c3-ad73-bc555cfbf15f"/>
-    <ds:schemaRef ds:uri="http://schemas.microsoft.com/office/2006/documentManagement/types"/>
-    <ds:schemaRef ds:uri="8b9092db-62d3-46eb-b59f-f2e3f4f71929"/>
-    <ds:schemaRef ds:uri="http://schemas.microsoft.com/office/infopath/2007/PartnerControls"/>
-    <ds:schemaRef ds:uri="http://purl.org/dc/dcmitype/"/>
-  </ds:schemaRefs>
-</ds:datastoreItem>
+<file path=customXml/item2.xml><?xml version="1.0" encoding="utf-8"?>
+<?mso-contentType ?>
+<FormTemplates xmlns="http://schemas.microsoft.com/sharepoint/v3/contenttype/forms">
+  <Display>DocumentLibraryForm</Display>
+  <Edit>DocumentLibraryForm</Edit>
+  <New>DocumentLibraryForm</New>
+</FormTemplates>
 </file>
 
-<file path=customXml/itemProps2.xml><?xml version="1.0" encoding="utf-8"?>
-<ds:datastoreItem xmlns:ds="http://schemas.openxmlformats.org/officeDocument/2006/customXml" ds:itemID="{48690FD9-30ED-4B69-AA3E-F7F060ECFC0B}">
-  <ds:schemaRefs>
-    <ds:schemaRef ds:uri="http://schemas.microsoft.com/sharepoint/v3/contenttype/forms"/>
-  </ds:schemaRefs>
-</ds:datastoreItem>
+<file path=customXml/item3.xml><?xml version="1.0" encoding="utf-8"?>
+<p:properties xmlns:p="http://schemas.microsoft.com/office/2006/metadata/properties" xmlns:xsi="http://www.w3.org/2001/XMLSchema-instance" xmlns:pc="http://schemas.microsoft.com/office/infopath/2007/PartnerControls">
+  <documentManagement>
+    <Owner xmlns="67070cde-7582-47c3-ad73-bc555cfbf15f">
+      <UserInfo>
+        <DisplayName/>
+        <AccountId xsi:nil="true"/>
+        <AccountType/>
+      </UserInfo>
+    </Owner>
+    <CultureName xmlns="67070cde-7582-47c3-ad73-bc555cfbf15f" xsi:nil="true"/>
+    <NotebookType xmlns="67070cde-7582-47c3-ad73-bc555cfbf15f" xsi:nil="true"/>
+    <Templates xmlns="67070cde-7582-47c3-ad73-bc555cfbf15f" xsi:nil="true"/>
+    <Has_Teacher_Only_SectionGroup xmlns="67070cde-7582-47c3-ad73-bc555cfbf15f" xsi:nil="true"/>
+    <Is_Collaboration_Space_Locked xmlns="67070cde-7582-47c3-ad73-bc555cfbf15f" xsi:nil="true"/>
+    <Invited_Teachers xmlns="67070cde-7582-47c3-ad73-bc555cfbf15f" xsi:nil="true"/>
+    <DefaultSectionNames xmlns="67070cde-7582-47c3-ad73-bc555cfbf15f" xsi:nil="true"/>
+    <AppVersion xmlns="67070cde-7582-47c3-ad73-bc555cfbf15f" xsi:nil="true"/>
+    <Self_Registration_Enabled xmlns="67070cde-7582-47c3-ad73-bc555cfbf15f" xsi:nil="true"/>
+    <Invited_Students xmlns="67070cde-7582-47c3-ad73-bc555cfbf15f" xsi:nil="true"/>
+    <FolderType xmlns="67070cde-7582-47c3-ad73-bc555cfbf15f" xsi:nil="true"/>
+    <Teachers xmlns="67070cde-7582-47c3-ad73-bc555cfbf15f">
+      <UserInfo>
+        <DisplayName/>
+        <AccountId xsi:nil="true"/>
+        <AccountType/>
+      </UserInfo>
+    </Teachers>
+    <Students xmlns="67070cde-7582-47c3-ad73-bc555cfbf15f">
+      <UserInfo>
+        <DisplayName/>
+        <AccountId xsi:nil="true"/>
+        <AccountType/>
+      </UserInfo>
+    </Students>
+    <Student_Groups xmlns="67070cde-7582-47c3-ad73-bc555cfbf15f">
+      <UserInfo>
+        <DisplayName/>
+        <AccountId xsi:nil="true"/>
+        <AccountType/>
+      </UserInfo>
+    </Student_Groups>
+    <IsNotebookLocked xmlns="67070cde-7582-47c3-ad73-bc555cfbf15f" xsi:nil="true"/>
+    <LMS_Mappings xmlns="67070cde-7582-47c3-ad73-bc555cfbf15f" xsi:nil="true"/>
+    <Distribution_Groups xmlns="67070cde-7582-47c3-ad73-bc555cfbf15f" xsi:nil="true"/>
+    <Teams_Channel_Section_Location xmlns="67070cde-7582-47c3-ad73-bc555cfbf15f" xsi:nil="true"/>
+    <TeamsChannelId xmlns="67070cde-7582-47c3-ad73-bc555cfbf15f" xsi:nil="true"/>
+    <Math_Settings xmlns="67070cde-7582-47c3-ad73-bc555cfbf15f" xsi:nil="true"/>
+  </documentManagement>
+</p:properties>
 </file>
 
-<file path=customXml/itemProps3.xml><?xml version="1.0" encoding="utf-8"?>
+<file path=customXml/itemProps1.xml><?xml version="1.0" encoding="utf-8"?>
 <ds:datastoreItem xmlns:ds="http://schemas.openxmlformats.org/officeDocument/2006/customXml" ds:itemID="{8EF799CE-EC76-4374-914B-13748102CFAC}">
   <ds:schemaRefs>
     <ds:schemaRef ds:uri="http://schemas.microsoft.com/office/2006/metadata/contentType"/>
@@ -1298,4 +1487,22 @@
     <ds:schemaRef ds:uri="http://schemas.microsoft.com/internal/obd"/>
   </ds:schemaRefs>
 </ds:datastoreItem>
+</file>
+
+<file path=customXml/itemProps2.xml><?xml version="1.0" encoding="utf-8"?>
+<ds:datastoreItem xmlns:ds="http://schemas.openxmlformats.org/officeDocument/2006/customXml" ds:itemID="{48690FD9-30ED-4B69-AA3E-F7F060ECFC0B}">
+  <ds:schemaRefs>
+    <ds:schemaRef ds:uri="http://schemas.microsoft.com/sharepoint/v3/contenttype/forms"/>
+  </ds:schemaRefs>
+</ds:datastoreItem>
+</file>
+
+<file path=customXml/itemProps3.xml><?xml version="1.0" encoding="utf-8"?>
+<ds:datastoreItem xmlns:ds="http://schemas.openxmlformats.org/officeDocument/2006/customXml" ds:itemID="{C2110F1A-25BA-4C69-8C07-9A771BBA423F}">
+  <ds:schemaRefs>
+    <ds:schemaRef ds:uri="http://schemas.microsoft.com/office/2006/metadata/properties"/>
+    <ds:schemaRef ds:uri="http://schemas.microsoft.com/office/infopath/2007/PartnerControls"/>
+    <ds:schemaRef ds:uri="67070cde-7582-47c3-ad73-bc555cfbf15f"/>
+  </ds:schemaRefs>
+</ds:datastoreItem>
 </file>
</xml_diff>